<commit_message>
Meeting location and time
</commit_message>
<xml_diff>
--- a/Memos/MEMO_Week1.docx
+++ b/Memos/MEMO_Week1.docx
@@ -825,6 +825,167 @@
           <w:szCs w:val="24"/>
         </w:rPr>
         <w:t>Our team has minimal electrical and programming experience</w:t>
+      </w:r>
+    </w:p>
+    <w:p>
+      <w:pPr>
+        <w:pStyle w:val="BodyText"/>
+        <w:rPr>
+          <w:rFonts w:ascii="Times New Roman" w:hAnsi="Times New Roman"/>
+          <w:sz w:val="24"/>
+          <w:szCs w:val="24"/>
+        </w:rPr>
+      </w:pPr>
+      <w:r>
+        <w:rPr>
+          <w:rFonts w:ascii="Times New Roman" w:hAnsi="Times New Roman"/>
+          <w:sz w:val="24"/>
+          <w:szCs w:val="24"/>
+        </w:rPr>
+        <w:t>Leadership Schedule:</w:t>
+      </w:r>
+    </w:p>
+    <w:p>
+      <w:pPr>
+        <w:pStyle w:val="BodyText"/>
+        <w:numPr>
+          <w:ilvl w:val="0"/>
+          <w:numId w:val="16"/>
+        </w:numPr>
+        <w:rPr>
+          <w:rFonts w:ascii="Times New Roman" w:hAnsi="Times New Roman"/>
+          <w:sz w:val="24"/>
+          <w:szCs w:val="24"/>
+        </w:rPr>
+      </w:pPr>
+      <w:r>
+        <w:rPr>
+          <w:rFonts w:ascii="Times New Roman" w:hAnsi="Times New Roman"/>
+          <w:sz w:val="24"/>
+          <w:szCs w:val="24"/>
+        </w:rPr>
+        <w:lastRenderedPageBreak/>
+        <w:t xml:space="preserve">Week 1: Cole </w:t>
+      </w:r>
+      <w:proofErr w:type="spellStart"/>
+      <w:r>
+        <w:rPr>
+          <w:rFonts w:ascii="Times New Roman" w:hAnsi="Times New Roman"/>
+          <w:sz w:val="24"/>
+          <w:szCs w:val="24"/>
+        </w:rPr>
+        <w:t>Trugman</w:t>
+      </w:r>
+      <w:proofErr w:type="spellEnd"/>
+    </w:p>
+    <w:p>
+      <w:pPr>
+        <w:pStyle w:val="BodyText"/>
+        <w:numPr>
+          <w:ilvl w:val="0"/>
+          <w:numId w:val="16"/>
+        </w:numPr>
+        <w:rPr>
+          <w:rFonts w:ascii="Times New Roman" w:hAnsi="Times New Roman"/>
+          <w:sz w:val="24"/>
+          <w:szCs w:val="24"/>
+        </w:rPr>
+      </w:pPr>
+      <w:r>
+        <w:rPr>
+          <w:rFonts w:ascii="Times New Roman" w:hAnsi="Times New Roman"/>
+          <w:sz w:val="24"/>
+          <w:szCs w:val="24"/>
+        </w:rPr>
+        <w:t>Week 2: Ivan Albert</w:t>
+      </w:r>
+    </w:p>
+    <w:p>
+      <w:pPr>
+        <w:pStyle w:val="BodyText"/>
+        <w:numPr>
+          <w:ilvl w:val="0"/>
+          <w:numId w:val="16"/>
+        </w:numPr>
+        <w:rPr>
+          <w:rFonts w:ascii="Times New Roman" w:hAnsi="Times New Roman"/>
+          <w:sz w:val="24"/>
+          <w:szCs w:val="24"/>
+        </w:rPr>
+      </w:pPr>
+      <w:r>
+        <w:rPr>
+          <w:rFonts w:ascii="Times New Roman" w:hAnsi="Times New Roman"/>
+          <w:sz w:val="24"/>
+          <w:szCs w:val="24"/>
+        </w:rPr>
+        <w:t xml:space="preserve">Week 3: </w:t>
+      </w:r>
+      <w:proofErr w:type="spellStart"/>
+      <w:r>
+        <w:rPr>
+          <w:rFonts w:ascii="Times New Roman" w:hAnsi="Times New Roman"/>
+          <w:sz w:val="24"/>
+          <w:szCs w:val="24"/>
+        </w:rPr>
+        <w:t>Nish</w:t>
+      </w:r>
+      <w:r>
+        <w:rPr>
+          <w:rFonts w:ascii="Times New Roman" w:hAnsi="Times New Roman"/>
+          <w:sz w:val="24"/>
+          <w:szCs w:val="24"/>
+        </w:rPr>
+        <w:t>a</w:t>
+      </w:r>
+      <w:r>
+        <w:rPr>
+          <w:rFonts w:ascii="Times New Roman" w:hAnsi="Times New Roman"/>
+          <w:sz w:val="24"/>
+          <w:szCs w:val="24"/>
+        </w:rPr>
+        <w:t>gar</w:t>
+      </w:r>
+      <w:proofErr w:type="spellEnd"/>
+      <w:r>
+        <w:rPr>
+          <w:rFonts w:ascii="Times New Roman" w:hAnsi="Times New Roman"/>
+          <w:sz w:val="24"/>
+          <w:szCs w:val="24"/>
+        </w:rPr>
+        <w:t xml:space="preserve"> </w:t>
+      </w:r>
+      <w:proofErr w:type="spellStart"/>
+      <w:r>
+        <w:rPr>
+          <w:rFonts w:ascii="Times New Roman" w:hAnsi="Times New Roman"/>
+          <w:sz w:val="24"/>
+          <w:szCs w:val="24"/>
+        </w:rPr>
+        <w:t>Raventhiran</w:t>
+      </w:r>
+      <w:proofErr w:type="spellEnd"/>
+    </w:p>
+    <w:p>
+      <w:pPr>
+        <w:pStyle w:val="BodyText"/>
+        <w:numPr>
+          <w:ilvl w:val="0"/>
+          <w:numId w:val="16"/>
+        </w:numPr>
+        <w:rPr>
+          <w:rFonts w:ascii="Times New Roman" w:hAnsi="Times New Roman"/>
+          <w:sz w:val="24"/>
+          <w:szCs w:val="24"/>
+        </w:rPr>
+      </w:pPr>
+      <w:r>
+        <w:rPr>
+          <w:rFonts w:ascii="Times New Roman" w:hAnsi="Times New Roman"/>
+          <w:sz w:val="24"/>
+          <w:szCs w:val="24"/>
+        </w:rPr>
+        <w:t>This will repeat every three weeks and the next weeks leader will take minutes.</w:t>
       </w:r>
       <w:bookmarkStart w:id="0" w:name="_GoBack"/>
       <w:bookmarkEnd w:id="0"/>
@@ -1330,7 +1491,7 @@
   <w:abstractNum w:abstractNumId="11" w15:restartNumberingAfterBreak="0">
     <w:nsid w:val="05FA74F0"/>
     <w:multiLevelType w:val="hybridMultilevel"/>
-    <w:tmpl w:val="02DC18FA"/>
+    <w:tmpl w:val="25020B92"/>
     <w:lvl w:ilvl="0" w:tplc="04090001">
       <w:start w:val="1"/>
       <w:numFmt w:val="bullet"/>

</xml_diff>